<commit_message>
Cang click cang loi
</commit_message>
<xml_diff>
--- a/docs/sauNghiemThu/PQLKH/bao-cao-ngoc-duc.docx
+++ b/docs/sauNghiemThu/PQLKH/bao-cao-ngoc-duc.docx
@@ -1306,7 +1306,7 @@
                                 <w:szCs w:val="36"/>
                                 <w:lang w:val="en-US"/>
                               </w:rPr>
-                              <w:t>Mạng xã hội cho sinh viên</w:t>
+                              <w:t xml:space="preserve">Mạng xã hội cho sinh viên </w:t>
                             </w:r>
                           </w:p>
                           <w:p>
@@ -1913,7 +1913,7 @@
                           <w:szCs w:val="36"/>
                           <w:lang w:val="en-US"/>
                         </w:rPr>
-                        <w:t>Mạng xã hội cho sinh viên</w:t>
+                        <w:t xml:space="preserve">Mạng xã hội cho sinh viên </w:t>
                       </w:r>
                     </w:p>
                     <w:p>
@@ -6495,8 +6495,6 @@
         <w:t>THÔNG TIN VỀ SINH VIÊN</w:t>
       </w:r>
     </w:p>
-    <w:bookmarkStart w:id="3" w:name="_2s8eyo1" w:colFirst="0" w:colLast="0"/>
-    <w:bookmarkEnd w:id="3"/>
     <w:p>
       <w:pPr>
         <w:pStyle w:val="Heading1"/>
@@ -6515,6 +6513,8 @@
           <w:szCs w:val="26"/>
         </w:rPr>
       </w:pPr>
+      <w:bookmarkStart w:id="3" w:name="_2s8eyo1" w:colFirst="0" w:colLast="0"/>
+      <w:bookmarkEnd w:id="3"/>
       <w:r>
         <w:rPr>
           <w:noProof/>

</xml_diff>